<commit_message>
Began updating documentation, and made a constructor public
</commit_message>
<xml_diff>
--- a/Documentation/Communication Protocol/TheNoise Client-Server Protocol.docx
+++ b/Documentation/Communication Protocol/TheNoise Client-Server Protocol.docx
@@ -6,6 +6,7 @@
       <w:sdtPr>
         <w:rPr>
           <w:rFonts w:asciiTheme="majorHAnsi" w:eastAsiaTheme="majorEastAsia" w:hAnsiTheme="majorHAnsi" w:cstheme="majorBidi"/>
+          <w:lang w:eastAsia="en-US"/>
         </w:rPr>
         <w:id w:val="-1346547615"/>
         <w:docPartObj>
@@ -17,7 +18,6 @@
         <w:rPr>
           <w:rFonts w:asciiTheme="minorHAnsi" w:eastAsiaTheme="minorHAnsi" w:hAnsiTheme="minorHAnsi" w:cstheme="minorBidi"/>
           <w:b/>
-          <w:lang w:eastAsia="en-US"/>
         </w:rPr>
       </w:sdtEndPr>
       <w:sdtContent>
@@ -38,6 +38,7 @@
               <w:sdtPr>
                 <w:rPr>
                   <w:rFonts w:asciiTheme="majorHAnsi" w:eastAsiaTheme="majorEastAsia" w:hAnsiTheme="majorHAnsi" w:cstheme="majorBidi"/>
+                  <w:lang w:eastAsia="en-US"/>
                 </w:rPr>
                 <w:alias w:val="Company"/>
                 <w:id w:val="13406915"/>
@@ -47,6 +48,11 @@
                 <w:dataBinding w:prefixMappings="xmlns:ns0='http://schemas.openxmlformats.org/officeDocument/2006/extended-properties'" w:xpath="/ns0:Properties[1]/ns0:Company[1]" w:storeItemID="{6668398D-A668-4E3E-A5EB-62B293D839F1}"/>
                 <w:text/>
               </w:sdtPr>
+              <w:sdtEndPr>
+                <w:rPr>
+                  <w:lang w:eastAsia="ja-JP"/>
+                </w:rPr>
+              </w:sdtEndPr>
               <w:sdtContent>
                 <w:tc>
                   <w:tcPr>
@@ -65,12 +71,14 @@
                         <w:rFonts w:asciiTheme="majorHAnsi" w:eastAsiaTheme="majorEastAsia" w:hAnsiTheme="majorHAnsi" w:cstheme="majorBidi"/>
                       </w:rPr>
                     </w:pPr>
+                    <w:proofErr w:type="spellStart"/>
                     <w:r>
                       <w:rPr>
                         <w:rFonts w:asciiTheme="majorHAnsi" w:eastAsiaTheme="majorEastAsia" w:hAnsiTheme="majorHAnsi" w:cstheme="majorBidi"/>
                       </w:rPr>
                       <w:t>TheNoise</w:t>
                     </w:r>
+                    <w:proofErr w:type="spellEnd"/>
                   </w:p>
                 </w:tc>
               </w:sdtContent>
@@ -97,6 +105,7 @@
                   <w:dataBinding w:prefixMappings="xmlns:ns0='http://schemas.openxmlformats.org/package/2006/metadata/core-properties' xmlns:ns1='http://purl.org/dc/elements/1.1/'" w:xpath="/ns0:coreProperties[1]/ns1:title[1]" w:storeItemID="{6C3C8BC8-F283-45AE-878A-BAB7291924A1}"/>
                   <w:text/>
                 </w:sdtPr>
+                <w:sdtEndPr/>
                 <w:sdtContent>
                   <w:p>
                     <w:pPr>
@@ -126,6 +135,15 @@
                       </w:rPr>
                       <w:t>Server Protocol</w:t>
                     </w:r>
+                    <w:r>
+                      <w:rPr>
+                        <w:rFonts w:asciiTheme="majorHAnsi" w:eastAsiaTheme="majorEastAsia" w:hAnsiTheme="majorHAnsi" w:cstheme="majorBidi"/>
+                        <w:color w:val="4F81BD" w:themeColor="accent1"/>
+                        <w:sz w:val="72"/>
+                        <w:szCs w:val="72"/>
+                      </w:rPr>
+                      <w:t xml:space="preserve"> and Database Structure</w:t>
+                    </w:r>
                   </w:p>
                 </w:sdtContent>
               </w:sdt>
@@ -145,6 +163,7 @@
                 <w:dataBinding w:prefixMappings="xmlns:ns0='http://schemas.openxmlformats.org/package/2006/metadata/core-properties' xmlns:ns1='http://purl.org/dc/elements/1.1/'" w:xpath="/ns0:coreProperties[1]/ns1:subject[1]" w:storeItemID="{6C3C8BC8-F283-45AE-878A-BAB7291924A1}"/>
                 <w:text/>
               </w:sdtPr>
+              <w:sdtEndPr/>
               <w:sdtContent>
                 <w:tc>
                   <w:tcPr>
@@ -210,6 +229,7 @@
                   <w:dataBinding w:prefixMappings="xmlns:ns0='http://schemas.openxmlformats.org/package/2006/metadata/core-properties' xmlns:ns1='http://purl.org/dc/elements/1.1/'" w:xpath="/ns0:coreProperties[1]/ns1:creator[1]" w:storeItemID="{6C3C8BC8-F283-45AE-878A-BAB7291924A1}"/>
                   <w:text/>
                 </w:sdtPr>
+                <w:sdtEndPr/>
                 <w:sdtContent>
                   <w:p>
                     <w:pPr>
@@ -224,6 +244,12 @@
                       </w:rPr>
                       <w:t>Thomas Bloom</w:t>
                     </w:r>
+                    <w:r>
+                      <w:rPr>
+                        <w:color w:val="4F81BD" w:themeColor="accent1"/>
+                      </w:rPr>
+                      <w:t>, Matthew Lindsay</w:t>
+                    </w:r>
                   </w:p>
                 </w:sdtContent>
               </w:sdt>
@@ -234,9 +260,6 @@
                   </w:rPr>
                   <w:alias w:val="Date"/>
                   <w:id w:val="13406932"/>
-                  <w:placeholder>
-                    <w:docPart w:val="D01B1E0C28944F6D9757CD585CB29C04"/>
-                  </w:placeholder>
                   <w:dataBinding w:prefixMappings="xmlns:ns0='http://schemas.microsoft.com/office/2006/coverPageProps'" w:xpath="/ns0:CoverPageProperties[1]/ns0:PublishDate[1]" w:storeItemID="{55AF091B-3C7A-41E3-B477-F2FDAA23CFDA}"/>
                   <w:date w:fullDate="2013-04-17T00:00:00Z">
                     <w:dateFormat w:val="M/d/yyyy"/>
@@ -245,6 +268,7 @@
                     <w:calendar w:val="gregorian"/>
                   </w:date>
                 </w:sdtPr>
+                <w:sdtEndPr/>
                 <w:sdtContent>
                   <w:p>
                     <w:pPr>
@@ -287,8 +311,6 @@
             <w:br w:type="page"/>
           </w:r>
         </w:p>
-        <w:bookmarkStart w:id="0" w:name="_GoBack" w:displacedByCustomXml="next"/>
-        <w:bookmarkEnd w:id="0" w:displacedByCustomXml="next"/>
       </w:sdtContent>
     </w:sdt>
     <w:p>
@@ -305,7 +327,15 @@
         <w:t>Abstract:</w:t>
       </w:r>
       <w:r>
-        <w:t xml:space="preserve"> This document provides insight into the low level data communication and high level application control protocol used in the TheNoise audio streaming system.</w:t>
+        <w:t xml:space="preserve"> This document provides insight into the low level data communication and high level application control protocol used in the </w:t>
+      </w:r>
+      <w:proofErr w:type="spellStart"/>
+      <w:r>
+        <w:t>TheNoise</w:t>
+      </w:r>
+      <w:proofErr w:type="spellEnd"/>
+      <w:r>
+        <w:t xml:space="preserve"> audio streaming system.</w:t>
       </w:r>
     </w:p>
     <w:p>
@@ -1705,6 +1735,21 @@
       <w:r>
         <w:t>Table 2 – List of Packet Types</w:t>
       </w:r>
+    </w:p>
+    <w:p>
+      <w:pPr>
+        <w:jc w:val="center"/>
+      </w:pPr>
+    </w:p>
+    <w:p>
+      <w:r>
+        <w:rPr>
+          <w:b/>
+        </w:rPr>
+        <w:t>Database Design:</w:t>
+      </w:r>
+      <w:bookmarkStart w:id="0" w:name="_GoBack"/>
+      <w:bookmarkEnd w:id="0"/>
     </w:p>
     <w:sectPr>
       <w:pgSz w:w="12240" w:h="15840"/>
@@ -2353,35 +2398,6 @@
         </w:p>
       </w:docPartBody>
     </w:docPart>
-    <w:docPart>
-      <w:docPartPr>
-        <w:name w:val="DAEE99FE6CF04B41A9631BCF4D8730AA"/>
-        <w:category>
-          <w:name w:val="General"/>
-          <w:gallery w:val="placeholder"/>
-        </w:category>
-        <w:types>
-          <w:type w:val="bbPlcHdr"/>
-        </w:types>
-        <w:behaviors>
-          <w:behavior w:val="content"/>
-        </w:behaviors>
-        <w:guid w:val="{F56BD490-D4E4-4294-9CD0-C6119D8E62BF}"/>
-      </w:docPartPr>
-      <w:docPartBody>
-        <w:p>
-          <w:pPr>
-            <w:pStyle w:val="DAEE99FE6CF04B41A9631BCF4D8730AA"/>
-          </w:pPr>
-          <w:r>
-            <w:rPr>
-              <w:color w:val="4F81BD" w:themeColor="accent1"/>
-            </w:rPr>
-            <w:t>[Type the author name]</w:t>
-          </w:r>
-        </w:p>
-      </w:docPartBody>
-    </w:docPart>
   </w:docParts>
 </w:glossaryDocument>
 </file>
@@ -2403,11 +2419,12 @@
     <w:sig w:usb0="E0002AFF" w:usb1="C0007841" w:usb2="00000009" w:usb3="00000000" w:csb0="000001FF" w:csb1="00000000"/>
   </w:font>
   <w:font w:name="Tahoma">
-    <w:panose1 w:val="020B0604030504040204"/>
+    <w:panose1 w:val="00000000000000000000"/>
     <w:charset w:val="00"/>
     <w:family w:val="swiss"/>
+    <w:notTrueType/>
     <w:pitch w:val="variable"/>
-    <w:sig w:usb0="E1002EFF" w:usb1="C000605B" w:usb2="00000029" w:usb3="00000000" w:csb0="000101FF" w:csb1="00000000"/>
+    <w:sig w:usb0="00000003" w:usb1="00000000" w:usb2="00000000" w:usb3="00000000" w:csb0="00000001" w:csb1="00000000"/>
   </w:font>
   <w:font w:name="Cambria">
     <w:panose1 w:val="02040503050406030204"/>
@@ -2440,8 +2457,10 @@
   </w:compat>
   <w:rsids>
     <w:rsidRoot w:val="00200966"/>
+    <w:rsid w:val="001E45F1"/>
     <w:rsid w:val="00200966"/>
     <w:rsid w:val="008676B3"/>
+    <w:rsid w:val="00B43ACA"/>
   </w:rsids>
   <m:mathPr>
     <m:mathFont m:val="Cambria Math"/>
@@ -3199,7 +3218,7 @@
 </file>
 
 <file path=customXml/itemProps2.xml><?xml version="1.0" encoding="utf-8"?>
-<ds:datastoreItem xmlns:ds="http://schemas.openxmlformats.org/officeDocument/2006/customXml" ds:itemID="{7B1B48D4-7668-42FD-AD2F-1376BA929B63}">
+<ds:datastoreItem xmlns:ds="http://schemas.openxmlformats.org/officeDocument/2006/customXml" ds:itemID="{B99EA202-596B-40A6-9864-A7DE1E741132}">
   <ds:schemaRefs>
     <ds:schemaRef ds:uri="http://schemas.openxmlformats.org/officeDocument/2006/bibliography"/>
   </ds:schemaRefs>

</xml_diff>